<commit_message>
Loan-API project tests updated. Coverage: 95%
</commit_message>
<xml_diff>
--- a/documentation/Second_Sprint.docx
+++ b/documentation/Second_Sprint.docx
@@ -13,10 +13,10 @@
               <wp:anchor distT="0" distB="0" distL="114300" distR="114300" simplePos="0" relativeHeight="251659264" behindDoc="0" locked="0" layoutInCell="1" allowOverlap="1" wp14:anchorId="222429D7" wp14:editId="6065EA21">
                 <wp:simplePos x="0" y="0"/>
                 <wp:positionH relativeFrom="margin">
-                  <wp:align>right</wp:align>
+                  <wp:posOffset>0</wp:posOffset>
                 </wp:positionH>
                 <wp:positionV relativeFrom="paragraph">
-                  <wp:posOffset>5080</wp:posOffset>
+                  <wp:posOffset>-196466</wp:posOffset>
                 </wp:positionV>
                 <wp:extent cx="5612130" cy="1828800"/>
                 <wp:effectExtent l="0" t="0" r="0" b="0"/>
@@ -105,7 +105,7 @@
                 <v:stroke joinstyle="miter"/>
                 <v:path gradientshapeok="t" o:connecttype="rect"/>
               </v:shapetype>
-              <v:shape id="Caixa de Texto 1" o:spid="_x0000_s1026" type="#_x0000_t202" style="position:absolute;margin-left:390.7pt;margin-top:.4pt;width:441.9pt;height:2in;z-index:251659264;visibility:visible;mso-wrap-style:square;mso-width-percent:0;mso-wrap-distance-left:9pt;mso-wrap-distance-top:0;mso-wrap-distance-right:9pt;mso-wrap-distance-bottom:0;mso-position-horizontal:right;mso-position-horizontal-relative:margin;mso-position-vertical:absolute;mso-position-vertical-relative:text;mso-width-percent:0;mso-width-relative:margin;v-text-anchor:top" o:gfxdata="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" filled="f" stroked="f">
+              <v:shape id="Caixa de Texto 1" o:spid="_x0000_s1026" type="#_x0000_t202" style="position:absolute;margin-left:0;margin-top:-15.45pt;width:441.9pt;height:2in;z-index:251659264;visibility:visible;mso-wrap-style:square;mso-width-percent:0;mso-wrap-distance-left:9pt;mso-wrap-distance-top:0;mso-wrap-distance-right:9pt;mso-wrap-distance-bottom:0;mso-position-horizontal:absolute;mso-position-horizontal-relative:margin;mso-position-vertical:absolute;mso-position-vertical-relative:text;mso-width-percent:0;mso-width-relative:margin;v-text-anchor:top" o:gfxdata="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" filled="f" stroked="f">
                 <v:textbox style="mso-fit-shape-to-text:t">
                   <w:txbxContent>
                     <w:p>
@@ -157,23 +157,22 @@
         </mc:AlternateContent>
       </w:r>
     </w:p>
-    <w:p/>
     <w:p>
       <w:r>
         <w:rPr>
           <w:noProof/>
         </w:rPr>
         <w:drawing>
-          <wp:anchor distT="0" distB="0" distL="114300" distR="114300" simplePos="0" relativeHeight="251660288" behindDoc="0" locked="0" layoutInCell="1" allowOverlap="1" wp14:anchorId="6E343A2D" wp14:editId="64A8B978">
+          <wp:anchor distT="0" distB="0" distL="114300" distR="114300" simplePos="0" relativeHeight="251660288" behindDoc="0" locked="0" layoutInCell="1" allowOverlap="1" wp14:anchorId="29D0FAFE" wp14:editId="5139B72B">
             <wp:simplePos x="0" y="0"/>
             <wp:positionH relativeFrom="margin">
-              <wp:align>right</wp:align>
+              <wp:align>center</wp:align>
             </wp:positionH>
             <wp:positionV relativeFrom="paragraph">
-              <wp:posOffset>290830</wp:posOffset>
+              <wp:posOffset>475615</wp:posOffset>
             </wp:positionV>
             <wp:extent cx="5612130" cy="3872865"/>
-            <wp:effectExtent l="0" t="0" r="7620" b="0"/>
+            <wp:effectExtent l="19050" t="19050" r="26670" b="13335"/>
             <wp:wrapSquare wrapText="bothSides"/>
             <wp:docPr id="2" name="Imagem 2"/>
             <wp:cNvGraphicFramePr>
@@ -206,6 +205,11 @@
                     <a:prstGeom prst="rect">
                       <a:avLst/>
                     </a:prstGeom>
+                    <a:ln>
+                      <a:solidFill>
+                        <a:schemeClr val="tx1"/>
+                      </a:solidFill>
+                    </a:ln>
                   </pic:spPr>
                 </pic:pic>
               </a:graphicData>
@@ -220,6 +224,14 @@
         </w:drawing>
       </w:r>
     </w:p>
+    <w:p/>
+    <w:p>
+      <w:pPr>
+        <w:rPr>
+          <w:sz w:val="24"/>
+        </w:rPr>
+      </w:pPr>
+    </w:p>
     <w:p>
       <w:pPr>
         <w:pStyle w:val="PargrafodaLista"/>
@@ -229,25 +241,25 @@
         </w:numPr>
         <w:rPr>
           <w:b/>
-          <w:sz w:val="28"/>
-        </w:rPr>
-      </w:pPr>
-      <w:r>
-        <w:rPr>
-          <w:sz w:val="28"/>
+          <w:sz w:val="32"/>
+        </w:rPr>
+      </w:pPr>
+      <w:r>
+        <w:rPr>
+          <w:sz w:val="32"/>
         </w:rPr>
         <w:t xml:space="preserve">Create and configure the profiles: </w:t>
       </w:r>
       <w:r>
         <w:rPr>
           <w:b/>
-          <w:sz w:val="28"/>
-        </w:rPr>
-        <w:t>prod, dev, test</w:t>
-      </w:r>
-      <w:r>
-        <w:rPr>
-          <w:sz w:val="28"/>
+          <w:sz w:val="32"/>
+        </w:rPr>
+        <w:t>prod, dev</w:t>
+      </w:r>
+      <w:r>
+        <w:rPr>
+          <w:sz w:val="32"/>
         </w:rPr>
         <w:t>;</w:t>
       </w:r>
@@ -261,19 +273,19 @@
         </w:numPr>
         <w:rPr>
           <w:b/>
-          <w:sz w:val="28"/>
-        </w:rPr>
-      </w:pPr>
-      <w:r>
-        <w:rPr>
-          <w:sz w:val="28"/>
+          <w:sz w:val="32"/>
+        </w:rPr>
+      </w:pPr>
+      <w:r>
+        <w:rPr>
+          <w:sz w:val="32"/>
         </w:rPr>
         <w:t xml:space="preserve">Create and configure the </w:t>
       </w:r>
       <w:r>
         <w:rPr>
           <w:b/>
-          <w:sz w:val="28"/>
+          <w:sz w:val="32"/>
         </w:rPr>
         <w:t>naming-server;</w:t>
       </w:r>
@@ -287,19 +299,19 @@
         </w:numPr>
         <w:rPr>
           <w:b/>
-          <w:sz w:val="28"/>
-        </w:rPr>
-      </w:pPr>
-      <w:r>
-        <w:rPr>
-          <w:sz w:val="28"/>
+          <w:sz w:val="32"/>
+        </w:rPr>
+      </w:pPr>
+      <w:r>
+        <w:rPr>
+          <w:sz w:val="32"/>
         </w:rPr>
         <w:t xml:space="preserve">Create and configure the </w:t>
       </w:r>
       <w:r>
         <w:rPr>
           <w:b/>
-          <w:sz w:val="28"/>
+          <w:sz w:val="32"/>
         </w:rPr>
         <w:t>gateway;</w:t>
       </w:r>
@@ -313,17 +325,28 @@
         </w:numPr>
         <w:rPr>
           <w:b/>
-          <w:sz w:val="28"/>
-        </w:rPr>
-      </w:pPr>
-      <w:r>
-        <w:rPr>
-          <w:sz w:val="28"/>
-        </w:rPr>
-        <w:t>Implement Resilience4j – Retry, Rate Limiter and Circuit Breaker</w:t>
-      </w:r>
-      <w:bookmarkStart w:id="0" w:name="_GoBack"/>
-      <w:bookmarkEnd w:id="0"/>
+          <w:sz w:val="32"/>
+        </w:rPr>
+      </w:pPr>
+      <w:r>
+        <w:rPr>
+          <w:sz w:val="32"/>
+        </w:rPr>
+        <w:t xml:space="preserve">Create a new attribute in installment classes: </w:t>
+      </w:r>
+      <w:r>
+        <w:rPr>
+          <w:b/>
+          <w:sz w:val="32"/>
+        </w:rPr>
+        <w:t>notes</w:t>
+      </w:r>
+      <w:r>
+        <w:rPr>
+          <w:sz w:val="32"/>
+        </w:rPr>
+        <w:t>;</w:t>
+      </w:r>
     </w:p>
     <w:p>
       <w:pPr>
@@ -334,15 +357,24 @@
         </w:numPr>
         <w:rPr>
           <w:b/>
-          <w:sz w:val="28"/>
-        </w:rPr>
-      </w:pPr>
-      <w:r>
-        <w:rPr>
-          <w:sz w:val="28"/>
-        </w:rPr>
-        <w:t>Modify the DTO classes order to beautify JSON;</w:t>
-      </w:r>
+          <w:sz w:val="32"/>
+        </w:rPr>
+      </w:pPr>
+      <w:r>
+        <w:rPr>
+          <w:sz w:val="32"/>
+        </w:rPr>
+        <w:t xml:space="preserve">Create a new attribute in installment classes: </w:t>
+      </w:r>
+      <w:r>
+        <w:rPr>
+          <w:b/>
+          <w:sz w:val="32"/>
+        </w:rPr>
+        <w:t>creationDate</w:t>
+      </w:r>
+      <w:bookmarkStart w:id="0" w:name="_GoBack"/>
+      <w:bookmarkEnd w:id="0"/>
     </w:p>
     <w:p>
       <w:pPr>
@@ -353,39 +385,27 @@
         </w:numPr>
         <w:rPr>
           <w:b/>
-          <w:sz w:val="28"/>
-        </w:rPr>
-      </w:pPr>
-      <w:r>
-        <w:rPr>
-          <w:sz w:val="28"/>
-        </w:rPr>
-        <w:t xml:space="preserve">Create the method in </w:t>
-      </w:r>
-      <w:r>
-        <w:rPr>
-          <w:b/>
-          <w:sz w:val="28"/>
-        </w:rPr>
-        <w:t xml:space="preserve">INSTALLMENT-MS </w:t>
-      </w:r>
-      <w:r>
-        <w:rPr>
-          <w:sz w:val="28"/>
-        </w:rPr>
-        <w:t>to write off an installment</w:t>
-      </w:r>
-      <w:r>
-        <w:rPr>
-          <w:sz w:val="28"/>
-        </w:rPr>
-        <w:t xml:space="preserve"> and update the debitBalance attribute of his Loan</w:t>
-      </w:r>
-      <w:r>
-        <w:rPr>
-          <w:sz w:val="28"/>
-        </w:rPr>
-        <w:t>;</w:t>
+          <w:sz w:val="32"/>
+        </w:rPr>
+      </w:pPr>
+      <w:r>
+        <w:rPr>
+          <w:sz w:val="32"/>
+        </w:rPr>
+        <w:t xml:space="preserve">Add the </w:t>
+      </w:r>
+      <w:r>
+        <w:rPr>
+          <w:b/>
+          <w:sz w:val="32"/>
+        </w:rPr>
+        <w:t>complement</w:t>
+      </w:r>
+      <w:r>
+        <w:rPr>
+          <w:sz w:val="32"/>
+        </w:rPr>
+        <w:t xml:space="preserve"> attribute in address classes;</w:t>
       </w:r>
     </w:p>
     <w:p>
@@ -397,25 +417,25 @@
         </w:numPr>
         <w:rPr>
           <w:b/>
-          <w:sz w:val="28"/>
-        </w:rPr>
-      </w:pPr>
-      <w:r>
-        <w:rPr>
-          <w:sz w:val="28"/>
-        </w:rPr>
-        <w:t xml:space="preserve">Create a new attribute in installment classes: </w:t>
-      </w:r>
-      <w:r>
-        <w:rPr>
-          <w:b/>
-          <w:sz w:val="28"/>
-        </w:rPr>
-        <w:t>notes</w:t>
-      </w:r>
-      <w:r>
-        <w:rPr>
-          <w:sz w:val="28"/>
+          <w:sz w:val="32"/>
+        </w:rPr>
+      </w:pPr>
+      <w:r>
+        <w:rPr>
+          <w:sz w:val="32"/>
+        </w:rPr>
+        <w:t xml:space="preserve">Exclude enum property </w:t>
+      </w:r>
+      <w:r>
+        <w:rPr>
+          <w:b/>
+          <w:sz w:val="32"/>
+        </w:rPr>
+        <w:t>FIFTH_BUSINESS_DAY</w:t>
+      </w:r>
+      <w:r>
+        <w:rPr>
+          <w:sz w:val="32"/>
         </w:rPr>
         <w:t>;</w:t>
       </w:r>
@@ -429,14 +449,14 @@
         </w:numPr>
         <w:rPr>
           <w:b/>
-          <w:sz w:val="28"/>
-        </w:rPr>
-      </w:pPr>
-      <w:r>
-        <w:rPr>
-          <w:sz w:val="28"/>
-        </w:rPr>
-        <w:t>Create a method to renegotiate a loan;</w:t>
+          <w:sz w:val="32"/>
+        </w:rPr>
+      </w:pPr>
+      <w:r>
+        <w:rPr>
+          <w:sz w:val="32"/>
+        </w:rPr>
+        <w:t>Update .json file with new gateway project requests</w:t>
       </w:r>
     </w:p>
     <w:p>
@@ -448,27 +468,14 @@
         </w:numPr>
         <w:rPr>
           <w:b/>
-          <w:sz w:val="28"/>
-        </w:rPr>
-      </w:pPr>
-      <w:r>
-        <w:rPr>
-          <w:sz w:val="28"/>
-        </w:rPr>
-        <w:t xml:space="preserve">Add the </w:t>
-      </w:r>
-      <w:r>
-        <w:rPr>
-          <w:b/>
-          <w:sz w:val="28"/>
-        </w:rPr>
-        <w:t>complement</w:t>
-      </w:r>
-      <w:r>
-        <w:rPr>
-          <w:sz w:val="28"/>
-        </w:rPr>
-        <w:t xml:space="preserve"> attribute in address classes;</w:t>
+          <w:sz w:val="32"/>
+        </w:rPr>
+      </w:pPr>
+      <w:r>
+        <w:rPr>
+          <w:sz w:val="32"/>
+        </w:rPr>
+        <w:t>Review code logs;</w:t>
       </w:r>
     </w:p>
     <w:p>
@@ -480,123 +487,37 @@
         </w:numPr>
         <w:rPr>
           <w:b/>
-          <w:sz w:val="28"/>
-        </w:rPr>
-      </w:pPr>
-      <w:r>
-        <w:rPr>
-          <w:sz w:val="28"/>
-        </w:rPr>
-        <w:t xml:space="preserve">Exclude enum property </w:t>
-      </w:r>
-      <w:r>
-        <w:rPr>
-          <w:b/>
-          <w:sz w:val="28"/>
-        </w:rPr>
-        <w:t>FIFTH_BUSINESS_DAY</w:t>
-      </w:r>
-      <w:r>
-        <w:rPr>
-          <w:sz w:val="28"/>
-        </w:rPr>
-        <w:t>;</w:t>
+          <w:sz w:val="32"/>
+        </w:rPr>
+      </w:pPr>
+      <w:r>
+        <w:rPr>
+          <w:sz w:val="32"/>
+        </w:rPr>
+        <w:t xml:space="preserve">Update project tests. The goal is </w:t>
+      </w:r>
+      <w:r>
+        <w:rPr>
+          <w:b/>
+          <w:sz w:val="32"/>
+        </w:rPr>
+        <w:t xml:space="preserve">+ 90% </w:t>
+      </w:r>
+      <w:r>
+        <w:rPr>
+          <w:sz w:val="32"/>
+        </w:rPr>
+        <w:t>coverage;</w:t>
       </w:r>
     </w:p>
     <w:p>
       <w:pPr>
-        <w:pStyle w:val="PargrafodaLista"/>
-        <w:numPr>
-          <w:ilvl w:val="0"/>
-          <w:numId w:val="1"/>
-        </w:numPr>
+        <w:ind w:left="360"/>
         <w:rPr>
           <w:b/>
           <w:sz w:val="28"/>
         </w:rPr>
       </w:pPr>
-      <w:r>
-        <w:rPr>
-          <w:sz w:val="28"/>
-        </w:rPr>
-        <w:t>Stress and update exceptions in JSON requests;</w:t>
-      </w:r>
-    </w:p>
-    <w:p>
-      <w:pPr>
-        <w:pStyle w:val="PargrafodaLista"/>
-        <w:numPr>
-          <w:ilvl w:val="0"/>
-          <w:numId w:val="1"/>
-        </w:numPr>
-        <w:rPr>
-          <w:b/>
-          <w:sz w:val="28"/>
-        </w:rPr>
-      </w:pPr>
-      <w:r>
-        <w:rPr>
-          <w:sz w:val="28"/>
-        </w:rPr>
-        <w:t>Review code logs;</w:t>
-      </w:r>
-    </w:p>
-    <w:p>
-      <w:pPr>
-        <w:pStyle w:val="PargrafodaLista"/>
-        <w:numPr>
-          <w:ilvl w:val="0"/>
-          <w:numId w:val="1"/>
-        </w:numPr>
-        <w:rPr>
-          <w:b/>
-          <w:sz w:val="28"/>
-        </w:rPr>
-      </w:pPr>
-      <w:r>
-        <w:rPr>
-          <w:sz w:val="28"/>
-        </w:rPr>
-        <w:t xml:space="preserve">Update project tests. The goal is </w:t>
-      </w:r>
-      <w:r>
-        <w:rPr>
-          <w:b/>
-          <w:sz w:val="28"/>
-        </w:rPr>
-        <w:t xml:space="preserve">+ 90% </w:t>
-      </w:r>
-      <w:r>
-        <w:rPr>
-          <w:sz w:val="28"/>
-        </w:rPr>
-        <w:t>coverage;</w:t>
-      </w:r>
-    </w:p>
-    <w:p>
-      <w:pPr>
-        <w:pStyle w:val="PargrafodaLista"/>
-        <w:numPr>
-          <w:ilvl w:val="0"/>
-          <w:numId w:val="1"/>
-        </w:numPr>
-        <w:rPr>
-          <w:b/>
-          <w:sz w:val="28"/>
-        </w:rPr>
-      </w:pPr>
-      <w:r>
-        <w:rPr>
-          <w:sz w:val="28"/>
-        </w:rPr>
-        <w:t xml:space="preserve"> Create the documentation of the</w:t>
-      </w:r>
-      <w:r>
-        <w:rPr>
-          <w:sz w:val="28"/>
-        </w:rPr>
-        <w:t xml:space="preserve"> classes and methods.</w:t>
-      </w:r>
     </w:p>
     <w:sectPr>
       <w:pgSz w:w="12240" w:h="15840"/>

</xml_diff>